<commit_message>
made additions to doc
</commit_message>
<xml_diff>
--- a/Data/Credit Model Brainstorming Doc.docx
+++ b/Data/Credit Model Brainstorming Doc.docx
@@ -867,6 +867,19 @@
         <w:rPr>
           <w:rtl w:val="0"/>
         </w:rPr>
+        <w:t xml:space="preserve">Look at disparate impact (broad groups) and how it changes with each iteration (graph this)</w:t>
+      </w:r>
+    </w:p>
+    <w:p>
+      <w:pPr>
+        <w:spacing w:after="240" w:before="240" w:lineRule="auto"/>
+        <w:rPr/>
+      </w:pPr>
+      <w:r>
+        <w:rPr>
+          <w:rtl w:val="0"/>
+        </w:rPr>
+        <w:t xml:space="preserve">Look at intersectionality and how it changes with each iteration</w:t>
       </w:r>
     </w:p>
     <w:sectPr>

</xml_diff>